<commit_message>
Update pom.xml, layout, error handling add repo tests
</commit_message>
<xml_diff>
--- a/readme.docx
+++ b/readme.docx
@@ -676,6 +676,7 @@
           <w:rFonts w:ascii="Times New Roman" w:hAnsi="Times New Roman" w:cs="Times New Roman"/>
           <w:sz w:val="24"/>
           <w:szCs w:val="24"/>
+          <w:lang w:val="bg-BG"/>
         </w:rPr>
       </w:pPr>
       <w:r>
@@ -1335,16 +1336,7 @@
           <w:szCs w:val="24"/>
           <w:lang w:val="bg-BG"/>
         </w:rPr>
-        <w:t xml:space="preserve">) </w:t>
-      </w:r>
-      <w:r>
-        <w:rPr>
-          <w:rFonts w:ascii="Times New Roman" w:hAnsi="Times New Roman" w:cs="Times New Roman"/>
-          <w:sz w:val="24"/>
-          <w:szCs w:val="24"/>
-          <w:lang w:val="bg-BG"/>
-        </w:rPr>
-        <w:t xml:space="preserve">– </w:t>
+        <w:t xml:space="preserve">) – </w:t>
       </w:r>
       <w:r>
         <w:rPr>
@@ -2004,16 +1996,7 @@
           <w:szCs w:val="24"/>
           <w:lang w:val="bg-BG"/>
         </w:rPr>
-        <w:t xml:space="preserve">. </w:t>
-      </w:r>
-      <w:r>
-        <w:rPr>
-          <w:rFonts w:ascii="Times New Roman" w:hAnsi="Times New Roman" w:cs="Times New Roman"/>
-          <w:sz w:val="24"/>
-          <w:szCs w:val="24"/>
-          <w:lang w:val="bg-BG"/>
-        </w:rPr>
-        <w:t xml:space="preserve">Голяма част от полетата в таблиците са </w:t>
+        <w:t xml:space="preserve">. Голяма част от полетата в таблиците са </w:t>
       </w:r>
       <w:proofErr w:type="spellStart"/>
       <w:r>
@@ -4337,7 +4320,24 @@
           <w:sz w:val="24"/>
           <w:szCs w:val="24"/>
         </w:rPr>
-        <w:t>REST API</w:t>
+        <w:t>REST</w:t>
+      </w:r>
+      <w:r>
+        <w:rPr>
+          <w:rFonts w:ascii="Times New Roman" w:hAnsi="Times New Roman" w:cs="Times New Roman"/>
+          <w:sz w:val="24"/>
+          <w:szCs w:val="24"/>
+          <w:lang w:val="bg-BG"/>
+        </w:rPr>
+        <w:t xml:space="preserve"> </w:t>
+      </w:r>
+      <w:r>
+        <w:rPr>
+          <w:rFonts w:ascii="Times New Roman" w:hAnsi="Times New Roman" w:cs="Times New Roman"/>
+          <w:sz w:val="24"/>
+          <w:szCs w:val="24"/>
+        </w:rPr>
+        <w:t>API</w:t>
       </w:r>
       <w:r>
         <w:rPr>
@@ -4372,7 +4372,7 @@
           <w:sz w:val="24"/>
           <w:szCs w:val="24"/>
         </w:rPr>
-        <w:t>annotations</w:t>
+        <w:t>config</w:t>
       </w:r>
       <w:r>
         <w:rPr>
@@ -4383,25 +4383,70 @@
           <w:szCs w:val="24"/>
           <w:lang w:val="bg-BG"/>
         </w:rPr>
-        <w:t xml:space="preserve"> </w:t>
-      </w:r>
-      <w:r>
-        <w:rPr>
-          <w:rFonts w:ascii="Times New Roman" w:hAnsi="Times New Roman" w:cs="Times New Roman"/>
-          <w:sz w:val="24"/>
-          <w:szCs w:val="24"/>
-          <w:lang w:val="bg-BG"/>
-        </w:rPr>
-        <w:t xml:space="preserve">– тук </w:t>
-      </w:r>
-      <w:r>
-        <w:rPr>
-          <w:rFonts w:ascii="Times New Roman" w:hAnsi="Times New Roman" w:cs="Times New Roman"/>
-          <w:sz w:val="24"/>
-          <w:szCs w:val="24"/>
-          <w:lang w:val="bg-BG"/>
-        </w:rPr>
-        <w:t xml:space="preserve">се намират 2 </w:t>
+        <w:t xml:space="preserve"> –</w:t>
+      </w:r>
+      <w:r>
+        <w:rPr>
+          <w:rFonts w:ascii="Times New Roman" w:hAnsi="Times New Roman" w:cs="Times New Roman"/>
+          <w:sz w:val="24"/>
+          <w:szCs w:val="24"/>
+          <w:lang w:val="bg-BG"/>
+        </w:rPr>
+        <w:t xml:space="preserve"> </w:t>
+      </w:r>
+      <w:r>
+        <w:rPr>
+          <w:rFonts w:ascii="Times New Roman" w:hAnsi="Times New Roman" w:cs="Times New Roman"/>
+          <w:sz w:val="24"/>
+          <w:szCs w:val="24"/>
+          <w:lang w:val="bg-BG"/>
+        </w:rPr>
+        <w:t>тук се намират 3 файла</w:t>
+      </w:r>
+      <w:r>
+        <w:rPr>
+          <w:rFonts w:ascii="Times New Roman" w:hAnsi="Times New Roman" w:cs="Times New Roman"/>
+          <w:sz w:val="24"/>
+          <w:szCs w:val="24"/>
+          <w:lang w:val="bg-BG"/>
+        </w:rPr>
+        <w:t xml:space="preserve">: </w:t>
+      </w:r>
+      <w:proofErr w:type="spellStart"/>
+      <w:r>
+        <w:rPr>
+          <w:rFonts w:ascii="Times New Roman" w:hAnsi="Times New Roman" w:cs="Times New Roman"/>
+          <w:sz w:val="24"/>
+          <w:szCs w:val="24"/>
+        </w:rPr>
+        <w:t>ThymeleafConfig</w:t>
+      </w:r>
+      <w:proofErr w:type="spellEnd"/>
+      <w:r>
+        <w:rPr>
+          <w:rFonts w:ascii="Times New Roman" w:hAnsi="Times New Roman" w:cs="Times New Roman"/>
+          <w:sz w:val="24"/>
+          <w:szCs w:val="24"/>
+          <w:lang w:val="bg-BG"/>
+        </w:rPr>
+        <w:t xml:space="preserve"> за вкарването на 1 </w:t>
+      </w:r>
+      <w:r>
+        <w:rPr>
+          <w:rFonts w:ascii="Times New Roman" w:hAnsi="Times New Roman" w:cs="Times New Roman"/>
+          <w:sz w:val="24"/>
+          <w:szCs w:val="24"/>
+        </w:rPr>
+        <w:t>utils</w:t>
+      </w:r>
+      <w:r>
+        <w:rPr>
+          <w:rFonts w:ascii="Times New Roman" w:hAnsi="Times New Roman" w:cs="Times New Roman"/>
+          <w:sz w:val="24"/>
+          <w:szCs w:val="24"/>
+          <w:lang w:val="bg-BG"/>
+        </w:rPr>
+        <w:t xml:space="preserve"> </w:t>
       </w:r>
       <w:r>
         <w:rPr>
@@ -4418,138 +4463,117 @@
           <w:szCs w:val="24"/>
           <w:lang w:val="bg-BG"/>
         </w:rPr>
-        <w:t xml:space="preserve"> </w:t>
-      </w:r>
-      <w:r>
-        <w:rPr>
-          <w:rFonts w:ascii="Times New Roman" w:hAnsi="Times New Roman" w:cs="Times New Roman"/>
-          <w:sz w:val="24"/>
-          <w:szCs w:val="24"/>
-        </w:rPr>
-        <w:t>level</w:t>
-      </w:r>
-      <w:r>
-        <w:rPr>
-          <w:rFonts w:ascii="Times New Roman" w:hAnsi="Times New Roman" w:cs="Times New Roman"/>
-          <w:sz w:val="24"/>
-          <w:szCs w:val="24"/>
-          <w:lang w:val="bg-BG"/>
-        </w:rPr>
-        <w:t xml:space="preserve"> </w:t>
-      </w:r>
-      <w:r>
-        <w:rPr>
-          <w:rFonts w:ascii="Times New Roman" w:hAnsi="Times New Roman" w:cs="Times New Roman"/>
-          <w:sz w:val="24"/>
-          <w:szCs w:val="24"/>
-          <w:lang w:val="bg-BG"/>
-        </w:rPr>
-        <w:t xml:space="preserve">анотации използвани за валидация – </w:t>
-      </w:r>
-      <w:proofErr w:type="spellStart"/>
-      <w:r>
-        <w:rPr>
-          <w:rFonts w:ascii="Times New Roman" w:hAnsi="Times New Roman" w:cs="Times New Roman"/>
-          <w:sz w:val="24"/>
-          <w:szCs w:val="24"/>
-        </w:rPr>
-        <w:t>FieldMatch</w:t>
-      </w:r>
-      <w:proofErr w:type="spellEnd"/>
-      <w:r>
-        <w:rPr>
-          <w:rFonts w:ascii="Times New Roman" w:hAnsi="Times New Roman" w:cs="Times New Roman"/>
-          <w:sz w:val="24"/>
-          <w:szCs w:val="24"/>
-          <w:lang w:val="bg-BG"/>
-        </w:rPr>
-        <w:t xml:space="preserve"> </w:t>
-      </w:r>
-      <w:r>
-        <w:rPr>
-          <w:rFonts w:ascii="Times New Roman" w:hAnsi="Times New Roman" w:cs="Times New Roman"/>
-          <w:sz w:val="24"/>
-          <w:szCs w:val="24"/>
-          <w:lang w:val="bg-BG"/>
-        </w:rPr>
-        <w:t xml:space="preserve">за валидация дали 2 полета съвпадат и </w:t>
-      </w:r>
-      <w:r>
-        <w:rPr>
-          <w:rFonts w:ascii="Times New Roman" w:hAnsi="Times New Roman" w:cs="Times New Roman"/>
-          <w:sz w:val="24"/>
-          <w:szCs w:val="24"/>
-        </w:rPr>
-        <w:t>Unique</w:t>
-      </w:r>
-      <w:r>
-        <w:rPr>
-          <w:rFonts w:ascii="Times New Roman" w:hAnsi="Times New Roman" w:cs="Times New Roman"/>
-          <w:sz w:val="24"/>
-          <w:szCs w:val="24"/>
-          <w:lang w:val="bg-BG"/>
-        </w:rPr>
-        <w:t xml:space="preserve"> за </w:t>
-      </w:r>
-      <w:r>
-        <w:rPr>
-          <w:rFonts w:ascii="Times New Roman" w:hAnsi="Times New Roman" w:cs="Times New Roman"/>
-          <w:sz w:val="24"/>
-          <w:szCs w:val="24"/>
-        </w:rPr>
-        <w:t>unique</w:t>
-      </w:r>
-      <w:r>
-        <w:rPr>
-          <w:rFonts w:ascii="Times New Roman" w:hAnsi="Times New Roman" w:cs="Times New Roman"/>
-          <w:sz w:val="24"/>
-          <w:szCs w:val="24"/>
-          <w:lang w:val="bg-BG"/>
-        </w:rPr>
-        <w:t xml:space="preserve"> валидация на поле</w:t>
-      </w:r>
-      <w:r>
-        <w:rPr>
-          <w:rFonts w:ascii="Times New Roman" w:hAnsi="Times New Roman" w:cs="Times New Roman"/>
-          <w:sz w:val="24"/>
-          <w:szCs w:val="24"/>
-          <w:lang w:val="bg-BG"/>
-        </w:rPr>
-        <w:t xml:space="preserve">. И двете валидации трябва да са </w:t>
-      </w:r>
-      <w:r>
-        <w:rPr>
-          <w:rFonts w:ascii="Times New Roman" w:hAnsi="Times New Roman" w:cs="Times New Roman"/>
-          <w:sz w:val="24"/>
-          <w:szCs w:val="24"/>
-        </w:rPr>
-        <w:t>class</w:t>
-      </w:r>
-      <w:r>
-        <w:rPr>
-          <w:rFonts w:ascii="Times New Roman" w:hAnsi="Times New Roman" w:cs="Times New Roman"/>
-          <w:sz w:val="24"/>
-          <w:szCs w:val="24"/>
-          <w:lang w:val="bg-BG"/>
-        </w:rPr>
-        <w:t xml:space="preserve"> </w:t>
-      </w:r>
-      <w:r>
-        <w:rPr>
-          <w:rFonts w:ascii="Times New Roman" w:hAnsi="Times New Roman" w:cs="Times New Roman"/>
-          <w:sz w:val="24"/>
-          <w:szCs w:val="24"/>
-        </w:rPr>
-        <w:t>level</w:t>
-      </w:r>
-      <w:r>
-        <w:rPr>
-          <w:rFonts w:ascii="Times New Roman" w:hAnsi="Times New Roman" w:cs="Times New Roman"/>
-          <w:sz w:val="24"/>
-          <w:szCs w:val="24"/>
-          <w:lang w:val="bg-BG"/>
-        </w:rPr>
-        <w:t>, за да имат достъп до нужните полета, тъй като не трябва да достъпвам само полето, което се валидира</w:t>
+        <w:t xml:space="preserve"> в </w:t>
+      </w:r>
+      <w:r>
+        <w:rPr>
+          <w:rFonts w:ascii="Times New Roman" w:hAnsi="Times New Roman" w:cs="Times New Roman"/>
+          <w:sz w:val="24"/>
+          <w:szCs w:val="24"/>
+        </w:rPr>
+        <w:t>template</w:t>
+      </w:r>
+      <w:r>
+        <w:rPr>
+          <w:rFonts w:ascii="Times New Roman" w:hAnsi="Times New Roman" w:cs="Times New Roman"/>
+          <w:sz w:val="24"/>
+          <w:szCs w:val="24"/>
+          <w:lang w:val="bg-BG"/>
+        </w:rPr>
+        <w:t>-</w:t>
+      </w:r>
+      <w:proofErr w:type="spellStart"/>
+      <w:r>
+        <w:rPr>
+          <w:rFonts w:ascii="Times New Roman" w:hAnsi="Times New Roman" w:cs="Times New Roman"/>
+          <w:sz w:val="24"/>
+          <w:szCs w:val="24"/>
+          <w:lang w:val="bg-BG"/>
+        </w:rPr>
+        <w:t>ите</w:t>
+      </w:r>
+      <w:proofErr w:type="spellEnd"/>
+      <w:r>
+        <w:rPr>
+          <w:rFonts w:ascii="Times New Roman" w:hAnsi="Times New Roman" w:cs="Times New Roman"/>
+          <w:sz w:val="24"/>
+          <w:szCs w:val="24"/>
+          <w:lang w:val="bg-BG"/>
+        </w:rPr>
+        <w:t xml:space="preserve">, </w:t>
+      </w:r>
+      <w:r>
+        <w:rPr>
+          <w:rFonts w:ascii="Times New Roman" w:hAnsi="Times New Roman" w:cs="Times New Roman"/>
+          <w:sz w:val="24"/>
+          <w:szCs w:val="24"/>
+        </w:rPr>
+        <w:t>security</w:t>
+      </w:r>
+      <w:r>
+        <w:rPr>
+          <w:rFonts w:ascii="Times New Roman" w:hAnsi="Times New Roman" w:cs="Times New Roman"/>
+          <w:sz w:val="24"/>
+          <w:szCs w:val="24"/>
+          <w:lang w:val="bg-BG"/>
+        </w:rPr>
+        <w:t xml:space="preserve"> </w:t>
+      </w:r>
+      <w:proofErr w:type="spellStart"/>
+      <w:r>
+        <w:rPr>
+          <w:rFonts w:ascii="Times New Roman" w:hAnsi="Times New Roman" w:cs="Times New Roman"/>
+          <w:sz w:val="24"/>
+          <w:szCs w:val="24"/>
+          <w:lang w:val="bg-BG"/>
+        </w:rPr>
+        <w:t>конфиг</w:t>
+      </w:r>
+      <w:proofErr w:type="spellEnd"/>
+      <w:r>
+        <w:rPr>
+          <w:rFonts w:ascii="Times New Roman" w:hAnsi="Times New Roman" w:cs="Times New Roman"/>
+          <w:sz w:val="24"/>
+          <w:szCs w:val="24"/>
+          <w:lang w:val="bg-BG"/>
+        </w:rPr>
+        <w:t xml:space="preserve">-а и </w:t>
+      </w:r>
+      <w:proofErr w:type="spellStart"/>
+      <w:r>
+        <w:rPr>
+          <w:rFonts w:ascii="Times New Roman" w:hAnsi="Times New Roman" w:cs="Times New Roman"/>
+          <w:sz w:val="24"/>
+          <w:szCs w:val="24"/>
+        </w:rPr>
+        <w:t>DatabaseLoader</w:t>
+      </w:r>
+      <w:proofErr w:type="spellEnd"/>
+      <w:r>
+        <w:rPr>
+          <w:rFonts w:ascii="Times New Roman" w:hAnsi="Times New Roman" w:cs="Times New Roman"/>
+          <w:sz w:val="24"/>
+          <w:szCs w:val="24"/>
+          <w:lang w:val="bg-BG"/>
+        </w:rPr>
+        <w:t xml:space="preserve">-а, който 1 вид изпълнява функция на </w:t>
+      </w:r>
+      <w:r>
+        <w:rPr>
+          <w:rFonts w:ascii="Times New Roman" w:hAnsi="Times New Roman" w:cs="Times New Roman"/>
+          <w:sz w:val="24"/>
+          <w:szCs w:val="24"/>
+        </w:rPr>
+        <w:t>seeder</w:t>
+      </w:r>
+      <w:r>
+        <w:rPr>
+          <w:rFonts w:ascii="Times New Roman" w:hAnsi="Times New Roman" w:cs="Times New Roman"/>
+          <w:sz w:val="24"/>
+          <w:szCs w:val="24"/>
+          <w:lang w:val="bg-BG"/>
+        </w:rPr>
+        <w:t>.</w:t>
       </w:r>
     </w:p>
     <w:p>
@@ -4576,6 +4600,209 @@
           <w:szCs w:val="24"/>
         </w:rPr>
         <w:lastRenderedPageBreak/>
+        <w:t>annotations</w:t>
+      </w:r>
+      <w:r>
+        <w:rPr>
+          <w:rFonts w:ascii="Times New Roman" w:hAnsi="Times New Roman" w:cs="Times New Roman"/>
+          <w:b/>
+          <w:bCs/>
+          <w:sz w:val="24"/>
+          <w:szCs w:val="24"/>
+          <w:lang w:val="bg-BG"/>
+        </w:rPr>
+        <w:t xml:space="preserve"> </w:t>
+      </w:r>
+      <w:r>
+        <w:rPr>
+          <w:rFonts w:ascii="Times New Roman" w:hAnsi="Times New Roman" w:cs="Times New Roman"/>
+          <w:sz w:val="24"/>
+          <w:szCs w:val="24"/>
+          <w:lang w:val="bg-BG"/>
+        </w:rPr>
+        <w:t xml:space="preserve">– тук </w:t>
+      </w:r>
+      <w:r>
+        <w:rPr>
+          <w:rFonts w:ascii="Times New Roman" w:hAnsi="Times New Roman" w:cs="Times New Roman"/>
+          <w:sz w:val="24"/>
+          <w:szCs w:val="24"/>
+          <w:lang w:val="bg-BG"/>
+        </w:rPr>
+        <w:t xml:space="preserve">се намират 2 </w:t>
+      </w:r>
+      <w:r>
+        <w:rPr>
+          <w:rFonts w:ascii="Times New Roman" w:hAnsi="Times New Roman" w:cs="Times New Roman"/>
+          <w:sz w:val="24"/>
+          <w:szCs w:val="24"/>
+        </w:rPr>
+        <w:t>class</w:t>
+      </w:r>
+      <w:r>
+        <w:rPr>
+          <w:rFonts w:ascii="Times New Roman" w:hAnsi="Times New Roman" w:cs="Times New Roman"/>
+          <w:sz w:val="24"/>
+          <w:szCs w:val="24"/>
+          <w:lang w:val="bg-BG"/>
+        </w:rPr>
+        <w:t xml:space="preserve"> </w:t>
+      </w:r>
+      <w:r>
+        <w:rPr>
+          <w:rFonts w:ascii="Times New Roman" w:hAnsi="Times New Roman" w:cs="Times New Roman"/>
+          <w:sz w:val="24"/>
+          <w:szCs w:val="24"/>
+        </w:rPr>
+        <w:t>level</w:t>
+      </w:r>
+      <w:r>
+        <w:rPr>
+          <w:rFonts w:ascii="Times New Roman" w:hAnsi="Times New Roman" w:cs="Times New Roman"/>
+          <w:sz w:val="24"/>
+          <w:szCs w:val="24"/>
+          <w:lang w:val="bg-BG"/>
+        </w:rPr>
+        <w:t xml:space="preserve"> </w:t>
+      </w:r>
+      <w:r>
+        <w:rPr>
+          <w:rFonts w:ascii="Times New Roman" w:hAnsi="Times New Roman" w:cs="Times New Roman"/>
+          <w:sz w:val="24"/>
+          <w:szCs w:val="24"/>
+          <w:lang w:val="bg-BG"/>
+        </w:rPr>
+        <w:t xml:space="preserve">анотации използвани за валидация – </w:t>
+      </w:r>
+      <w:proofErr w:type="spellStart"/>
+      <w:r>
+        <w:rPr>
+          <w:rFonts w:ascii="Times New Roman" w:hAnsi="Times New Roman" w:cs="Times New Roman"/>
+          <w:sz w:val="24"/>
+          <w:szCs w:val="24"/>
+        </w:rPr>
+        <w:t>FieldMatch</w:t>
+      </w:r>
+      <w:proofErr w:type="spellEnd"/>
+      <w:r>
+        <w:rPr>
+          <w:rFonts w:ascii="Times New Roman" w:hAnsi="Times New Roman" w:cs="Times New Roman"/>
+          <w:sz w:val="24"/>
+          <w:szCs w:val="24"/>
+          <w:lang w:val="bg-BG"/>
+        </w:rPr>
+        <w:t xml:space="preserve"> </w:t>
+      </w:r>
+      <w:r>
+        <w:rPr>
+          <w:rFonts w:ascii="Times New Roman" w:hAnsi="Times New Roman" w:cs="Times New Roman"/>
+          <w:sz w:val="24"/>
+          <w:szCs w:val="24"/>
+          <w:lang w:val="bg-BG"/>
+        </w:rPr>
+        <w:t xml:space="preserve">за валидация дали 2 полета съвпадат и </w:t>
+      </w:r>
+      <w:r>
+        <w:rPr>
+          <w:rFonts w:ascii="Times New Roman" w:hAnsi="Times New Roman" w:cs="Times New Roman"/>
+          <w:sz w:val="24"/>
+          <w:szCs w:val="24"/>
+        </w:rPr>
+        <w:t>Unique</w:t>
+      </w:r>
+      <w:r>
+        <w:rPr>
+          <w:rFonts w:ascii="Times New Roman" w:hAnsi="Times New Roman" w:cs="Times New Roman"/>
+          <w:sz w:val="24"/>
+          <w:szCs w:val="24"/>
+          <w:lang w:val="bg-BG"/>
+        </w:rPr>
+        <w:t xml:space="preserve"> за </w:t>
+      </w:r>
+      <w:r>
+        <w:rPr>
+          <w:rFonts w:ascii="Times New Roman" w:hAnsi="Times New Roman" w:cs="Times New Roman"/>
+          <w:sz w:val="24"/>
+          <w:szCs w:val="24"/>
+        </w:rPr>
+        <w:t>unique</w:t>
+      </w:r>
+      <w:r>
+        <w:rPr>
+          <w:rFonts w:ascii="Times New Roman" w:hAnsi="Times New Roman" w:cs="Times New Roman"/>
+          <w:sz w:val="24"/>
+          <w:szCs w:val="24"/>
+          <w:lang w:val="bg-BG"/>
+        </w:rPr>
+        <w:t xml:space="preserve"> валидация на поле</w:t>
+      </w:r>
+      <w:r>
+        <w:rPr>
+          <w:rFonts w:ascii="Times New Roman" w:hAnsi="Times New Roman" w:cs="Times New Roman"/>
+          <w:sz w:val="24"/>
+          <w:szCs w:val="24"/>
+          <w:lang w:val="bg-BG"/>
+        </w:rPr>
+        <w:t xml:space="preserve">. И двете валидации трябва да са </w:t>
+      </w:r>
+      <w:r>
+        <w:rPr>
+          <w:rFonts w:ascii="Times New Roman" w:hAnsi="Times New Roman" w:cs="Times New Roman"/>
+          <w:sz w:val="24"/>
+          <w:szCs w:val="24"/>
+        </w:rPr>
+        <w:t>class</w:t>
+      </w:r>
+      <w:r>
+        <w:rPr>
+          <w:rFonts w:ascii="Times New Roman" w:hAnsi="Times New Roman" w:cs="Times New Roman"/>
+          <w:sz w:val="24"/>
+          <w:szCs w:val="24"/>
+          <w:lang w:val="bg-BG"/>
+        </w:rPr>
+        <w:t xml:space="preserve"> </w:t>
+      </w:r>
+      <w:r>
+        <w:rPr>
+          <w:rFonts w:ascii="Times New Roman" w:hAnsi="Times New Roman" w:cs="Times New Roman"/>
+          <w:sz w:val="24"/>
+          <w:szCs w:val="24"/>
+        </w:rPr>
+        <w:t>level</w:t>
+      </w:r>
+      <w:r>
+        <w:rPr>
+          <w:rFonts w:ascii="Times New Roman" w:hAnsi="Times New Roman" w:cs="Times New Roman"/>
+          <w:sz w:val="24"/>
+          <w:szCs w:val="24"/>
+          <w:lang w:val="bg-BG"/>
+        </w:rPr>
+        <w:t>, за да имат достъп до нужните полета, тъй като не трябва да достъпвам само полето, което се валидира</w:t>
+      </w:r>
+    </w:p>
+    <w:p>
+      <w:pPr>
+        <w:pStyle w:val="a3"/>
+        <w:numPr>
+          <w:ilvl w:val="0"/>
+          <w:numId w:val="6"/>
+        </w:numPr>
+        <w:jc w:val="both"/>
+        <w:rPr>
+          <w:rFonts w:ascii="Times New Roman" w:hAnsi="Times New Roman" w:cs="Times New Roman"/>
+          <w:sz w:val="24"/>
+          <w:szCs w:val="24"/>
+          <w:lang w:val="bg-BG"/>
+        </w:rPr>
+      </w:pPr>
+      <w:r>
+        <w:rPr>
+          <w:rFonts w:ascii="Times New Roman" w:hAnsi="Times New Roman" w:cs="Times New Roman"/>
+          <w:b/>
+          <w:bCs/>
+          <w:sz w:val="24"/>
+          <w:szCs w:val="24"/>
+        </w:rPr>
         <w:t>validators</w:t>
       </w:r>
       <w:r>
@@ -7226,6 +7453,7 @@
   <w:style w:type="character" w:default="1" w:styleId="a0">
     <w:name w:val="Default Paragraph Font"/>
     <w:uiPriority w:val="1"/>
+    <w:semiHidden/>
     <w:unhideWhenUsed/>
   </w:style>
   <w:style w:type="table" w:default="1" w:styleId="a1">

</xml_diff>